<commit_message>
Added signature to commitment document and Added pdf files of project proposal and commitment document
</commit_message>
<xml_diff>
--- a/docs/Commitment_document_group_9.docx
+++ b/docs/Commitment_document_group_9.docx
@@ -49,14 +49,12 @@
         <w:rPr>
           <w:b/>
           <w:bCs/>
-          <w:lang w:val="de-CH"/>
         </w:rPr>
       </w:pPr>
       <w:r>
         <w:rPr>
           <w:b/>
           <w:bCs/>
-          <w:lang w:val="de-CH"/>
         </w:rPr>
         <w:t>Jonas Bürge</w:t>
       </w:r>
@@ -64,7 +62,6 @@
         <w:rPr>
           <w:b/>
           <w:bCs/>
-          <w:lang w:val="de-CH"/>
         </w:rPr>
         <w:t xml:space="preserve">: </w:t>
       </w:r>
@@ -76,14 +73,8 @@
           <w:ilvl w:val="0"/>
           <w:numId w:val="2"/>
         </w:numPr>
-        <w:rPr>
-          <w:lang w:val="de-CH"/>
-        </w:rPr>
-      </w:pPr>
-      <w:r>
-        <w:rPr>
-          <w:lang w:val="de-CH"/>
-        </w:rPr>
+      </w:pPr>
+      <w:r>
         <w:t>Data collection</w:t>
       </w:r>
     </w:p>
@@ -94,14 +85,8 @@
           <w:ilvl w:val="0"/>
           <w:numId w:val="2"/>
         </w:numPr>
-        <w:rPr>
-          <w:lang w:val="de-CH"/>
-        </w:rPr>
-      </w:pPr>
-      <w:r>
-        <w:rPr>
-          <w:lang w:val="de-CH"/>
-        </w:rPr>
+      </w:pPr>
+      <w:r>
         <w:t>Data exploration</w:t>
       </w:r>
     </w:p>
@@ -112,14 +97,8 @@
           <w:ilvl w:val="0"/>
           <w:numId w:val="2"/>
         </w:numPr>
-        <w:rPr>
-          <w:lang w:val="de-CH"/>
-        </w:rPr>
-      </w:pPr>
-      <w:r>
-        <w:rPr>
-          <w:lang w:val="de-CH"/>
-        </w:rPr>
+      </w:pPr>
+      <w:r>
         <w:t>Modelling</w:t>
       </w:r>
     </w:p>
@@ -130,36 +109,16 @@
           <w:ilvl w:val="0"/>
           <w:numId w:val="2"/>
         </w:numPr>
-        <w:rPr>
-          <w:lang w:val="de-CH"/>
-        </w:rPr>
-      </w:pPr>
-      <w:r>
-        <w:rPr>
-          <w:lang w:val="de-CH"/>
-        </w:rPr>
+      </w:pPr>
+      <w:r>
         <w:t>E</w:t>
       </w:r>
       <w:r>
-        <w:rPr>
-          <w:lang w:val="de-CH"/>
-        </w:rPr>
         <w:t>valuation</w:t>
       </w:r>
       <w:r>
-        <w:rPr>
-          <w:lang w:val="de-CH"/>
-        </w:rPr>
-        <w:t xml:space="preserve"> of </w:t>
-      </w:r>
-      <w:proofErr w:type="spellStart"/>
-      <w:r>
-        <w:rPr>
-          <w:lang w:val="de-CH"/>
-        </w:rPr>
-        <w:t>models</w:t>
-      </w:r>
-      <w:proofErr w:type="spellEnd"/>
+        <w:t xml:space="preserve"> of models</w:t>
+      </w:r>
     </w:p>
     <w:p>
       <w:pPr>
@@ -168,32 +127,17 @@
           <w:ilvl w:val="0"/>
           <w:numId w:val="2"/>
         </w:numPr>
-        <w:rPr>
-          <w:lang w:val="de-CH"/>
-        </w:rPr>
-      </w:pPr>
-      <w:proofErr w:type="spellStart"/>
-      <w:r>
-        <w:rPr>
-          <w:lang w:val="de-CH"/>
-        </w:rPr>
+      </w:pPr>
+      <w:r>
         <w:t>Deployment</w:t>
       </w:r>
-      <w:proofErr w:type="spellEnd"/>
-    </w:p>
-    <w:p>
-      <w:pPr>
-        <w:rPr>
-          <w:lang w:val="de-CH"/>
-        </w:rPr>
-      </w:pPr>
-    </w:p>
+    </w:p>
+    <w:p/>
     <w:p>
       <w:pPr>
         <w:rPr>
           <w:b/>
           <w:bCs/>
-          <w:lang w:val="de-CH"/>
         </w:rPr>
       </w:pPr>
     </w:p>
@@ -202,7 +146,14 @@
         <w:rPr>
           <w:b/>
           <w:bCs/>
-          <w:lang w:val="de-CH"/>
+        </w:rPr>
+      </w:pPr>
+    </w:p>
+    <w:p>
+      <w:pPr>
+        <w:rPr>
+          <w:b/>
+          <w:bCs/>
         </w:rPr>
       </w:pPr>
       <w:r>
@@ -210,89 +161,6 @@
           <w:b/>
           <w:bCs/>
           <w:noProof/>
-          <w:lang w:val="de-CH"/>
-        </w:rPr>
-        <mc:AlternateContent>
-          <mc:Choice Requires="wpi">
-            <w:drawing>
-              <wp:anchor distT="0" distB="0" distL="114300" distR="114300" simplePos="0" relativeHeight="251675648" behindDoc="0" locked="0" layoutInCell="1" allowOverlap="1" wp14:anchorId="4A2931E5" wp14:editId="5A02D72A">
-                <wp:simplePos x="0" y="0"/>
-                <wp:positionH relativeFrom="column">
-                  <wp:posOffset>2358390</wp:posOffset>
-                </wp:positionH>
-                <wp:positionV relativeFrom="paragraph">
-                  <wp:posOffset>54490</wp:posOffset>
-                </wp:positionV>
-                <wp:extent cx="360" cy="360"/>
-                <wp:effectExtent l="38100" t="38100" r="57150" b="57150"/>
-                <wp:wrapNone/>
-                <wp:docPr id="1394221461" name="Ink 25"/>
-                <wp:cNvGraphicFramePr/>
-                <a:graphic xmlns:a="http://schemas.openxmlformats.org/drawingml/2006/main">
-                  <a:graphicData uri="http://schemas.microsoft.com/office/word/2010/wordprocessingInk">
-                    <w14:contentPart bwMode="auto" r:id="rId7">
-                      <w14:nvContentPartPr>
-                        <w14:cNvContentPartPr/>
-                      </w14:nvContentPartPr>
-                      <w14:xfrm>
-                        <a:off x="0" y="0"/>
-                        <a:ext cx="360" cy="360"/>
-                      </w14:xfrm>
-                    </w14:contentPart>
-                  </a:graphicData>
-                </a:graphic>
-                <wp14:sizeRelH relativeFrom="margin">
-                  <wp14:pctWidth>0</wp14:pctWidth>
-                </wp14:sizeRelH>
-                <wp14:sizeRelV relativeFrom="margin">
-                  <wp14:pctHeight>0</wp14:pctHeight>
-                </wp14:sizeRelV>
-              </wp:anchor>
-            </w:drawing>
-          </mc:Choice>
-          <mc:Fallback>
-            <w:pict>
-              <v:shapetype w14:anchorId="6A94ED1F" id="_x0000_t75" coordsize="21600,21600" o:spt="75" o:preferrelative="t" path="m@4@5l@4@11@9@11@9@5xe" filled="f" stroked="f">
-                <v:stroke joinstyle="miter"/>
-                <v:formulas>
-                  <v:f eqn="if lineDrawn pixelLineWidth 0"/>
-                  <v:f eqn="sum @0 1 0"/>
-                  <v:f eqn="sum 0 0 @1"/>
-                  <v:f eqn="prod @2 1 2"/>
-                  <v:f eqn="prod @3 21600 pixelWidth"/>
-                  <v:f eqn="prod @3 21600 pixelHeight"/>
-                  <v:f eqn="sum @0 0 1"/>
-                  <v:f eqn="prod @6 1 2"/>
-                  <v:f eqn="prod @7 21600 pixelWidth"/>
-                  <v:f eqn="sum @8 21600 0"/>
-                  <v:f eqn="prod @7 21600 pixelHeight"/>
-                  <v:f eqn="sum @10 21600 0"/>
-                </v:formulas>
-                <v:path o:extrusionok="f" gradientshapeok="t" o:connecttype="rect"/>
-                <o:lock v:ext="edit" aspectratio="t"/>
-              </v:shapetype>
-              <v:shape id="Ink 25" o:spid="_x0000_s1026" type="#_x0000_t75" style="position:absolute;margin-left:185pt;margin-top:3.6pt;width:1.45pt;height:1.45pt;z-index:251675648;visibility:visible;mso-wrap-style:square;mso-width-percent:0;mso-height-percent:0;mso-wrap-distance-left:9pt;mso-wrap-distance-top:0;mso-wrap-distance-right:9pt;mso-wrap-distance-bottom:0;mso-position-horizontal:absolute;mso-position-horizontal-relative:text;mso-position-vertical:absolute;mso-position-vertical-relative:text;mso-width-percent:0;mso-height-percent:0;mso-width-relative:margin;mso-height-relative:margin" o:gfxdata="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">
-                <v:imagedata r:id="rId8" o:title=""/>
-              </v:shape>
-            </w:pict>
-          </mc:Fallback>
-        </mc:AlternateContent>
-      </w:r>
-    </w:p>
-    <w:p>
-      <w:pPr>
-        <w:rPr>
-          <w:b/>
-          <w:bCs/>
-          <w:lang w:val="de-CH"/>
-        </w:rPr>
-      </w:pPr>
-      <w:r>
-        <w:rPr>
-          <w:b/>
-          <w:bCs/>
-          <w:noProof/>
-          <w:lang w:val="de-CH"/>
         </w:rPr>
         <mc:AlternateContent>
           <mc:Choice Requires="wpi">
@@ -312,7 +180,7 @@
                 <wp:cNvGraphicFramePr/>
                 <a:graphic xmlns:a="http://schemas.openxmlformats.org/drawingml/2006/main">
                   <a:graphicData uri="http://schemas.microsoft.com/office/word/2010/wordprocessingInk">
-                    <w14:contentPart bwMode="auto" r:id="rId9">
+                    <w14:contentPart bwMode="auto" r:id="rId7">
                       <w14:nvContentPartPr>
                         <w14:cNvContentPartPr/>
                       </w14:nvContentPartPr>
@@ -340,7 +208,6 @@
           <w:b/>
           <w:bCs/>
           <w:noProof/>
-          <w:lang w:val="de-CH"/>
         </w:rPr>
         <mc:AlternateContent>
           <mc:Choice Requires="wpi">
@@ -389,61 +256,25 @@
           </mc:Fallback>
         </mc:AlternateContent>
       </w:r>
-      <w:proofErr w:type="spellStart"/>
       <w:r>
         <w:rPr>
           <w:b/>
           <w:bCs/>
-          <w:lang w:val="de-CH"/>
-        </w:rPr>
-        <w:t>Signature</w:t>
-      </w:r>
-      <w:proofErr w:type="spellEnd"/>
+        </w:rPr>
+        <w:t xml:space="preserve">Signature: </w:t>
+      </w:r>
       <w:r>
         <w:rPr>
           <w:b/>
           <w:bCs/>
-          <w:lang w:val="de-CH"/>
-        </w:rPr>
-        <w:t xml:space="preserve">: </w:t>
-      </w:r>
-      <w:r>
-        <w:rPr>
-          <w:b/>
-          <w:bCs/>
-          <w:lang w:val="de-CH"/>
         </w:rPr>
         <w:t xml:space="preserve"> _______________________________</w:t>
       </w:r>
     </w:p>
-    <w:p>
-      <w:pPr>
-        <w:rPr>
-          <w:lang w:val="de-CH"/>
-        </w:rPr>
-      </w:pPr>
-    </w:p>
-    <w:p>
-      <w:pPr>
-        <w:rPr>
-          <w:lang w:val="de-CH"/>
-        </w:rPr>
-      </w:pPr>
-    </w:p>
-    <w:p>
-      <w:pPr>
-        <w:rPr>
-          <w:lang w:val="de-CH"/>
-        </w:rPr>
-      </w:pPr>
-    </w:p>
-    <w:p>
-      <w:pPr>
-        <w:rPr>
-          <w:lang w:val="de-CH"/>
-        </w:rPr>
-      </w:pPr>
-    </w:p>
+    <w:p/>
+    <w:p/>
+    <w:p/>
+    <w:p/>
     <w:p>
       <w:pPr>
         <w:rPr>
@@ -589,7 +420,6 @@
         <w:t xml:space="preserve"> with </w:t>
       </w:r>
       <w:proofErr w:type="spellStart"/>
-      <w:proofErr w:type="gramStart"/>
       <w:r>
         <w:rPr>
           <w:lang w:val="en-US"/>
@@ -597,7 +427,6 @@
         <w:t>wandb</w:t>
       </w:r>
       <w:proofErr w:type="spellEnd"/>
-      <w:proofErr w:type="gramEnd"/>
     </w:p>
     <w:p>
       <w:pPr>
@@ -623,38 +452,137 @@
           <w:lang w:val="en-US"/>
         </w:rPr>
       </w:pPr>
-    </w:p>
-    <w:p>
-      <w:pPr>
+      <w:r>
         <w:rPr>
           <w:b/>
           <w:bCs/>
-          <w:lang w:val="en-US"/>
-        </w:rPr>
-      </w:pPr>
+          <w:noProof/>
+          <w:lang w:val="en-US"/>
+        </w:rPr>
+        <mc:AlternateContent>
+          <mc:Choice Requires="wpi">
+            <w:drawing>
+              <wp:anchor distT="0" distB="0" distL="114300" distR="114300" simplePos="0" relativeHeight="251680768" behindDoc="0" locked="0" layoutInCell="1" allowOverlap="1" wp14:anchorId="20F3814D" wp14:editId="30A60CA4">
+                <wp:simplePos x="0" y="0"/>
+                <wp:positionH relativeFrom="column">
+                  <wp:posOffset>1107665</wp:posOffset>
+                </wp:positionH>
+                <wp:positionV relativeFrom="paragraph">
+                  <wp:posOffset>-181981</wp:posOffset>
+                </wp:positionV>
+                <wp:extent cx="1617120" cy="475920"/>
+                <wp:effectExtent l="57150" t="57150" r="21590" b="57785"/>
+                <wp:wrapNone/>
+                <wp:docPr id="2" name="Ink 2"/>
+                <wp:cNvGraphicFramePr/>
+                <a:graphic xmlns:a="http://schemas.openxmlformats.org/drawingml/2006/main">
+                  <a:graphicData uri="http://schemas.microsoft.com/office/word/2010/wordprocessingInk">
+                    <w14:contentPart bwMode="auto" r:id="rId13">
+                      <w14:nvContentPartPr>
+                        <w14:cNvContentPartPr/>
+                      </w14:nvContentPartPr>
+                      <w14:xfrm>
+                        <a:off x="0" y="0"/>
+                        <a:ext cx="1617120" cy="475920"/>
+                      </w14:xfrm>
+                    </w14:contentPart>
+                  </a:graphicData>
+                </a:graphic>
+              </wp:anchor>
+            </w:drawing>
+          </mc:Choice>
+          <mc:Fallback>
+            <w:pict>
+              <v:shapetype w14:anchorId="3A6CF670" id="_x0000_t75" coordsize="21600,21600" o:spt="75" o:preferrelative="t" path="m@4@5l@4@11@9@11@9@5xe" filled="f" stroked="f">
+                <v:stroke joinstyle="miter"/>
+                <v:formulas>
+                  <v:f eqn="if lineDrawn pixelLineWidth 0"/>
+                  <v:f eqn="sum @0 1 0"/>
+                  <v:f eqn="sum 0 0 @1"/>
+                  <v:f eqn="prod @2 1 2"/>
+                  <v:f eqn="prod @3 21600 pixelWidth"/>
+                  <v:f eqn="prod @3 21600 pixelHeight"/>
+                  <v:f eqn="sum @0 0 1"/>
+                  <v:f eqn="prod @6 1 2"/>
+                  <v:f eqn="prod @7 21600 pixelWidth"/>
+                  <v:f eqn="sum @8 21600 0"/>
+                  <v:f eqn="prod @7 21600 pixelHeight"/>
+                  <v:f eqn="sum @10 21600 0"/>
+                </v:formulas>
+                <v:path o:extrusionok="f" gradientshapeok="t" o:connecttype="rect"/>
+                <o:lock v:ext="edit" aspectratio="t"/>
+              </v:shapetype>
+              <v:shape id="Ink 2" o:spid="_x0000_s1026" type="#_x0000_t75" style="position:absolute;margin-left:86.5pt;margin-top:-15.05pt;width:128.75pt;height:38.85pt;z-index:251680768;visibility:visible;mso-wrap-style:square;mso-wrap-distance-left:9pt;mso-wrap-distance-top:0;mso-wrap-distance-right:9pt;mso-wrap-distance-bottom:0;mso-position-horizontal:absolute;mso-position-horizontal-relative:text;mso-position-vertical:absolute;mso-position-vertical-relative:text" o:gfxdata="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">
+                <v:imagedata r:id="rId14" o:title=""/>
+              </v:shape>
+            </w:pict>
+          </mc:Fallback>
+        </mc:AlternateContent>
+      </w:r>
       <w:r>
         <w:rPr>
           <w:b/>
           <w:bCs/>
-          <w:lang w:val="en-US"/>
-        </w:rPr>
-        <w:t>Signature:</w:t>
-      </w:r>
-      <w:r>
+          <w:noProof/>
+          <w:lang w:val="en-US"/>
+        </w:rPr>
+        <mc:AlternateContent>
+          <mc:Choice Requires="wpi">
+            <w:drawing>
+              <wp:anchor distT="0" distB="0" distL="114300" distR="114300" simplePos="0" relativeHeight="251679744" behindDoc="0" locked="0" layoutInCell="1" allowOverlap="1" wp14:anchorId="7F072D69" wp14:editId="390DA3BD">
+                <wp:simplePos x="0" y="0"/>
+                <wp:positionH relativeFrom="column">
+                  <wp:posOffset>981665</wp:posOffset>
+                </wp:positionH>
+                <wp:positionV relativeFrom="paragraph">
+                  <wp:posOffset>-44101</wp:posOffset>
+                </wp:positionV>
+                <wp:extent cx="129240" cy="356400"/>
+                <wp:effectExtent l="57150" t="57150" r="4445" b="43815"/>
+                <wp:wrapNone/>
+                <wp:docPr id="1" name="Ink 1"/>
+                <wp:cNvGraphicFramePr/>
+                <a:graphic xmlns:a="http://schemas.openxmlformats.org/drawingml/2006/main">
+                  <a:graphicData uri="http://schemas.microsoft.com/office/word/2010/wordprocessingInk">
+                    <w14:contentPart bwMode="auto" r:id="rId15">
+                      <w14:nvContentPartPr>
+                        <w14:cNvContentPartPr/>
+                      </w14:nvContentPartPr>
+                      <w14:xfrm>
+                        <a:off x="0" y="0"/>
+                        <a:ext cx="129240" cy="356400"/>
+                      </w14:xfrm>
+                    </w14:contentPart>
+                  </a:graphicData>
+                </a:graphic>
+              </wp:anchor>
+            </w:drawing>
+          </mc:Choice>
+          <mc:Fallback>
+            <w:pict>
+              <v:shape w14:anchorId="6BDF1AF1" id="Ink 1" o:spid="_x0000_s1026" type="#_x0000_t75" style="position:absolute;margin-left:76.6pt;margin-top:-4.15pt;width:11.6pt;height:29.45pt;z-index:251679744;visibility:visible;mso-wrap-style:square;mso-wrap-distance-left:9pt;mso-wrap-distance-top:0;mso-wrap-distance-right:9pt;mso-wrap-distance-bottom:0;mso-position-horizontal:absolute;mso-position-horizontal-relative:text;mso-position-vertical:absolute;mso-position-vertical-relative:text" o:gfxdata="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">
+                <v:imagedata r:id="rId16" o:title=""/>
+              </v:shape>
+            </w:pict>
+          </mc:Fallback>
+        </mc:AlternateContent>
+      </w:r>
+    </w:p>
+    <w:p>
+      <w:pPr>
         <w:rPr>
           <w:b/>
           <w:bCs/>
           <w:lang w:val="en-US"/>
         </w:rPr>
-        <w:t xml:space="preserve"> </w:t>
-      </w:r>
+      </w:pPr>
       <w:r>
         <w:rPr>
           <w:b/>
           <w:bCs/>
           <w:lang w:val="en-US"/>
         </w:rPr>
-        <w:t xml:space="preserve"> </w:t>
+        <w:t>Signature:</w:t>
       </w:r>
       <w:r>
         <w:rPr>
@@ -662,11 +590,27 @@
           <w:bCs/>
           <w:lang w:val="en-US"/>
         </w:rPr>
+        <w:t xml:space="preserve"> </w:t>
+      </w:r>
+      <w:r>
+        <w:rPr>
+          <w:b/>
+          <w:bCs/>
+          <w:lang w:val="en-US"/>
+        </w:rPr>
+        <w:t xml:space="preserve"> </w:t>
+      </w:r>
+      <w:r>
+        <w:rPr>
+          <w:b/>
+          <w:bCs/>
+          <w:lang w:val="en-US"/>
+        </w:rPr>
         <w:t>_______________________________</w:t>
       </w:r>
     </w:p>
     <w:sectPr>
-      <w:headerReference w:type="default" r:id="rId13"/>
+      <w:headerReference w:type="default" r:id="rId17"/>
       <w:pgSz w:w="11906" w:h="16838"/>
       <w:pgMar w:top="1440" w:right="1440" w:bottom="1440" w:left="1440" w:header="708" w:footer="708" w:gutter="0"/>
       <w:cols w:space="708"/>
@@ -985,7 +929,7 @@
         <w:kern w:val="2"/>
         <w:sz w:val="24"/>
         <w:szCs w:val="24"/>
-        <w:lang w:eastAsia="en-US" w:bidi="ar-SA"/>
+        <w:lang w:val="de-CH" w:eastAsia="en-US" w:bidi="ar-SA"/>
         <w14:ligatures w14:val="standardContextual"/>
       </w:rPr>
     </w:rPrDefault>
@@ -1953,37 +1897,6 @@
           <inkml:channelProperty channel="OE" name="resolution" value="1000" units="1/deg"/>
         </inkml:channelProperties>
       </inkml:inkSource>
-      <inkml:timestamp xml:id="ts0" timeString="2024-03-09T15:01:39.559"/>
-    </inkml:context>
-    <inkml:brush xml:id="br0">
-      <inkml:brushProperty name="width" value="0.05" units="cm"/>
-      <inkml:brushProperty name="height" value="0.05" units="cm"/>
-    </inkml:brush>
-  </inkml:definitions>
-  <inkml:trace contextRef="#ctx0" brushRef="#br0">0 43 27958 0 0</inkml:trace>
-</inkml:ink>
-</file>
-
-<file path=word/ink/ink2.xml><?xml version="1.0" encoding="utf-8"?>
-<inkml:ink xmlns:inkml="http://www.w3.org/2003/InkML">
-  <inkml:definitions>
-    <inkml:context xml:id="ctx0">
-      <inkml:inkSource xml:id="inkSrc0">
-        <inkml:traceFormat>
-          <inkml:channel name="X" type="integer" min="-2.14748E9" max="2.14748E9" units="cm"/>
-          <inkml:channel name="Y" type="integer" min="-2.14748E9" max="2.14748E9" units="cm"/>
-          <inkml:channel name="F" type="integer" max="32767" units="dev"/>
-          <inkml:channel name="OA" type="integer" max="360" units="deg"/>
-          <inkml:channel name="OE" type="integer" max="90" units="deg"/>
-        </inkml:traceFormat>
-        <inkml:channelProperties>
-          <inkml:channelProperty channel="X" name="resolution" value="1000" units="1/cm"/>
-          <inkml:channelProperty channel="Y" name="resolution" value="1000" units="1/cm"/>
-          <inkml:channelProperty channel="F" name="resolution" value="0" units="1/dev"/>
-          <inkml:channelProperty channel="OA" name="resolution" value="1000" units="1/deg"/>
-          <inkml:channelProperty channel="OE" name="resolution" value="1000" units="1/deg"/>
-        </inkml:channelProperties>
-      </inkml:inkSource>
       <inkml:timestamp xml:id="ts0" timeString="2024-03-09T15:01:48.598"/>
     </inkml:context>
     <inkml:brush xml:id="br0">
@@ -1996,7 +1909,7 @@
 </inkml:ink>
 </file>
 
-<file path=word/ink/ink3.xml><?xml version="1.0" encoding="utf-8"?>
+<file path=word/ink/ink2.xml><?xml version="1.0" encoding="utf-8"?>
 <inkml:ink xmlns:inkml="http://www.w3.org/2003/InkML">
   <inkml:definitions>
     <inkml:context xml:id="ctx0">
@@ -2027,6 +1940,63 @@
   <inkml:trace contextRef="#ctx0" brushRef="#br0" timeOffset="360.86">666 915 23949 0 0,'-1'4'648'0'0,"-1"0"1433"0"0,6-12-7290 0 0,-1-1 3248 0 0,1 0-695 0 0</inkml:trace>
   <inkml:trace contextRef="#ctx0" brushRef="#br0" timeOffset="799.72">801 145 17556 0 0,'2'3'300'0'0,"0"0"1"0"0,0 1 0 0 0,-1-1-1 0 0,1 1 1 0 0,-1-1-1 0 0,0 1 1 0 0,0 0 0 0 0,-1-1-1 0 0,1 5 1 0 0,11 51-513 0 0,8 124 883 0 0,-16-123-489 0 0,3-1-1 0 0,25 105 1 0 0,-32-163-194 0 0,13 35-706 0 0,-12-34 473 0 0,-1-1 1 0 0,1 1-1 0 0,0 0 1 0 0,0 0-1 0 0,0 0 1 0 0,0-1-1 0 0,0 1 1 0 0,1-1-1 0 0,-1 1 1 0 0,0-1-1 0 0,1 1 1 0 0,-1-1-1 0 0,1 0 1 0 0,0 1 0 0 0,-1-1-1 0 0,3 1 1 0 0,-1-2 80 0 0</inkml:trace>
   <inkml:trace contextRef="#ctx0" brushRef="#br0" timeOffset="7460.16">606 213 13235 0 0,'-2'-2'197'0'0,"1"0"1"0"0,0 1-1 0 0,0-1 1 0 0,1 0-1 0 0,-1 0 1 0 0,0 1-1 0 0,1-1 1 0 0,-1 0-1 0 0,1 0 1 0 0,-1 0-1 0 0,1 0 1 0 0,0 0-1 0 0,0 0 1 0 0,0 0-1 0 0,0 0 1 0 0,0 0-1 0 0,0 0 1 0 0,0 1-1 0 0,1-1 1 0 0,-1 0-1 0 0,1 0 1 0 0,0-2-1 0 0,1 1-78 0 0,0 1-1 0 0,0-1 1 0 0,-1 1-1 0 0,2 0 1 0 0,-1 0-1 0 0,0 0 1 0 0,0 0-1 0 0,1 0 1 0 0,-1 0 0 0 0,1 0-1 0 0,-1 1 1 0 0,6-3-1 0 0,4 0-90 0 0,-1 0 0 0 0,1 0-1 0 0,0 1 1 0 0,0 1-1 0 0,23-2 1 0 0,9 2 35 0 0,49 5 1 0 0,-77-2-37 0 0,0 1 1 0 0,0 1-1 0 0,0 0 0 0 0,-1 1 1 0 0,1 1-1 0 0,20 10 1 0 0,-32-14-55 0 0,0 1 0 0 0,-1 0 1 0 0,0 0-1 0 0,1 0 0 0 0,-1 1 1 0 0,0-1-1 0 0,0 1 0 0 0,0-1 0 0 0,-1 1 1 0 0,1 0-1 0 0,-1 0 0 0 0,1 1 0 0 0,-1-1 1 0 0,0 0-1 0 0,0 1 0 0 0,0-1 1 0 0,-1 1-1 0 0,2 5 0 0 0,-2-3 5 0 0,0 0-1 0 0,0-1 0 0 0,-1 1 1 0 0,0 0-1 0 0,0-1 0 0 0,-1 1 1 0 0,0 0-1 0 0,0-1 0 0 0,0 1 1 0 0,-1-1-1 0 0,-2 9 1 0 0,-7 8 173 0 0,0 0 0 0 0,-1 0 1 0 0,-1-1-1 0 0,-27 32 0 0 0,30-43 61 0 0,8-9-177 0 0,1 1-1 0 0,-1 0 1 0 0,0-1-1 0 0,1 1 1 0 0,-1 0-1 0 0,1 0 0 0 0,-1 0 1 0 0,1 0-1 0 0,0 0 1 0 0,0 0-1 0 0,-1 4 1 0 0,3-5-83 0 0,1-1 0 0 0,-1 1 0 0 0,1 0 0 0 0,0 0 0 0 0,-1-1 0 0 0,1 1 0 0 0,0-1 0 0 0,-1 0 0 0 0,1 1 0 0 0,0-1 1 0 0,0 0-1 0 0,-1 0 0 0 0,1 0 0 0 0,0 0 0 0 0,2 0 0 0 0,1 0-61 0 0,14 1 58 0 0,-1 1 0 0 0,1 1 0 0 0,-1 1 0 0 0,0 1 0 0 0,0 0 0 0 0,30 14 0 0 0,-42-16 43 0 0,0 0 0 0 0,0 1 0 0 0,-1 0 0 0 0,1-1 0 0 0,-1 2 1 0 0,0-1-1 0 0,0 1 0 0 0,-1 0 0 0 0,1 0 0 0 0,-1 0 0 0 0,0 0 0 0 0,-1 1 1 0 0,1-1-1 0 0,-1 1 0 0 0,0 0 0 0 0,-1 0 0 0 0,1 1 0 0 0,-1-1 0 0 0,0 0 1 0 0,-1 1-1 0 0,0-1 0 0 0,1 10 0 0 0,-1-5 87 0 0,-1 1 1 0 0,0 0-1 0 0,0 0 0 0 0,-2 0 0 0 0,1 0 1 0 0,-2-1-1 0 0,1 1 0 0 0,-1-1 0 0 0,-1 1 1 0 0,0-1-1 0 0,-1 0 0 0 0,0-1 0 0 0,-1 1 1 0 0,0-1-1 0 0,0 0 0 0 0,-13 14 0 0 0,10-14 221 0 0,-1 0 0 0 0,-1 0-1 0 0,0-1 1 0 0,0-1 0 0 0,0 0-1 0 0,-1 0 1 0 0,0-1 0 0 0,-1-1-1 0 0,0 0 1 0 0,0 0 0 0 0,0-2-1 0 0,0 1 1 0 0,-26 3 0 0 0,35-7-388 0 0,-1 0-1 0 0,0-1 1 0 0,0 1 0 0 0,0-1 0 0 0,0-1 0 0 0,0 1 0 0 0,0-1 0 0 0,1 1 0 0 0,-9-3 0 0 0,-8-11-3622 0 0,19 12 2957 0 0,0 0 0 0 0,1-1 0 0 0,-1 1 0 0 0,1 0 0 0 0,-1 0 0 0 0,1-1 0 0 0,0 1-1 0 0,0-1 1 0 0,-1-2 0 0 0,0-8-3410 0 0</inkml:trace>
+</inkml:ink>
+</file>
+
+<file path=word/ink/ink3.xml><?xml version="1.0" encoding="utf-8"?>
+<inkml:ink xmlns:inkml="http://www.w3.org/2003/InkML">
+  <inkml:definitions>
+    <inkml:context xml:id="ctx0">
+      <inkml:inkSource xml:id="inkSrc0">
+        <inkml:traceFormat>
+          <inkml:channel name="X" type="integer" min="-2.14748E9" max="2.14748E9" units="cm"/>
+          <inkml:channel name="Y" type="integer" min="-2.14748E9" max="2.14748E9" units="cm"/>
+          <inkml:channel name="F" type="integer" max="32767" units="dev"/>
+        </inkml:traceFormat>
+        <inkml:channelProperties>
+          <inkml:channelProperty channel="X" name="resolution" value="1000" units="1/cm"/>
+          <inkml:channelProperty channel="Y" name="resolution" value="1000" units="1/cm"/>
+          <inkml:channelProperty channel="F" name="resolution" value="0" units="1/dev"/>
+        </inkml:channelProperties>
+      </inkml:inkSource>
+      <inkml:timestamp xml:id="ts0" timeString="2024-03-09T15:11:36.627"/>
+    </inkml:context>
+    <inkml:brush xml:id="br0">
+      <inkml:brushProperty name="width" value="0.05005" units="cm"/>
+      <inkml:brushProperty name="height" value="0.05005" units="cm"/>
+    </inkml:brush>
+  </inkml:definitions>
+  <inkml:trace contextRef="#ctx0" brushRef="#br0">118 1234 12146,'0'0'0,"-13"0"984,2 2-456,11-2-528,-16 10 184,6-7-120,5 8-16,5-11-48,-11 3 24,7 0 73,-6 8 23,10-11-120,-4 0 160,0 3 24,-6 1 8,10-4-192,-2 0 128,-2 0-56,-1 3-24,5-3-48,-4 0-24,0 0-48,3 0-176,1 0 248,0 0-416,0-2-209,3 0-247,-3 2 872,2-5-1080,10 0-256,-9-8-209,-3 13 1545,12-10-1720,-2-3 8,-6-2 23,-4 15 1689,15-16-2968,-15 16 2968</inkml:trace>
+  <inkml:trace contextRef="#ctx0" brushRef="#br0" timeOffset="1">386 802 8137,'0'0'0,"-3"-1"2721,3 1-2721,-5-1 960,-6-1-376,7 2-296,4 0-288,-10 0 160,6 0-16,-7 4 16,11-4-160,-5 4 224,-7 6 40,7-6 48,5-4-312,-12 12 289,1 0-33,1 0-32,10-12-224,-10 14 168,0 0-8,0 2 16,10-16-176,-11 17 200,-1 2 48,1 0 24,11-19-272,-11 20 256,1-1 0,-1 1-24,11-20-232,-10 20 192,5-1-8,-7 0 0,12-19-184,-4 20 192,-7 0-32,7-1-16,4-19-144,-4 21 128,0-2-24,0-2-32,4-17-72,-1 18 40,0-3 16,1 1-40,0-16-16,0 14 24,4 0 0,8-2-16,-12-12-8,4 11-8,13-1 8,-6-6 8,-11-4-8,12 10 0,4-8 16,1 2-32,-17-4 16,19 4-8,3-4-32,2 0 8,-24 0 32,25-1-48,3-11 0,2 1-16,-30 11 64,31-16-80,1-3-16,1-7-16,-33 26 112,33-29-144,2-5 24,2-2 16,-37 36 104,37-38-104,3-4 0,-1-1 24,-39 43 80,40-48-96,-1-1 40,1 0 24,-40 49 32,40-48-48,-1-1-16,-1 2-16,-38 47 80,37-49-136,0 1-40,0 1 32,-3 3 0,0 1 40,-1 0 40,-33 43 64,29-44-48,-2 4 40,-4 1 16,-23 39-8,19-36 24,-4 7 24,-1 4-8,-14 25-40,10-23 32,0 3 16,-7 4 0,-3 16-48,3-13 56,1 3 32,-4 8 48,0 2-136,0-4 192,0 2 56,0 2 16,0 0-264,-2 0 256,-3 3-24,-9 7-40,14-10-192,-10 4 152,-4 14-24,0-2-32,14-16-96,-15 19 88,-3 4-32,-3 2-16,21-25-40,-23 29 32,-2 2-16,-2 5 16,27-36-32,-25 38 24,-1 1 0,-2 2-8,28-41-16,-28 42-24,0 1 24,-1 0 8,29-43-8,-28 45-8,2 1-8,-1-1-40,27-45 56,-25 44-48,1 0 24,3-1 24,21-43 0,-18 41 48,3-2-16,2-3 8,3-2-8,7-2-16,3-32-16,-4 28 24,1-6-16,3-1-8,3-4-24,-3-17 24,12 13-8,-2-3-16,4-6 0,-14-4 24,18 4 8,2-4-32,3 0 72,-23 0-48,25-4 40,4-14-32,3-1 32,-32 19-40,34-21-40,2-6-16,2-3-16,-38 30 72,39-35-72,4-4-24,0-4 8,-43 43 88,46-46-96,-2 2 8,-1-1-8,-43 45 96,41-45-72,1 3-8,-2 0 8,-40 42 72,41-40-96,-2 3-24,-3 3 16,-36 34 104,34-32-64,-1 5 0,-4 1 104,-29 26-40,25-22 56,-2 1 24,-4 5 0,-19 16-80,15-14 40,-2 3-40,-3 7-40,-10 4 40,2-4 16,2 2-8,-1 0 16,-3 2-24,0 0 48,-1 4-16,-3 9 40,4-13-72,-10 10 64,0 4-24,-3 2 0,13-16-40,-15 19-24,-3 3-32,-2 4-8,20-26 64,-22 30-24,-3 3 16,-1 4 16,-1 1 40,27-38-48,-29 40-8,0 2 16,-1-1 64,30-41-72,-28 43 56,2 0 112,0 1 72,26-44-240,-22 42 200,2-3 32,3-4-55,3-4-65,3-4-16,7-1-24,4-26-72,-4 22 24,1-2-24,3-2 40,0-18-40,2 13-64,8-2 16,2-8 16,-12-3 32,13 3-136,5 1 88,4-4-16,-22 0 64,26-1-73,3-13 25,4-2-24,-33 16 72,36-23-80,2-2 16,3-4 32,-41 29 32,43-33-16,-1-4 40,3-2 24,-1-1-24,0-2-48,0 3-8,-44 39 32,43-40-72,0 1 24,0 2 24,-43 37 24,41-34-72,0 0 24,-5 2 0,-36 32 48,36-29-96,-2 2 48,-4 4 40,-30 23 8,29-22-88,-1 3 80,-5 3 8,-23 16 0,21-15-40,-3 5 56,-4 6-8,-14 4-8,11-4-24,-9 2 16,2 2 16,-4 0-8,3 2 24,-3 11 48,-1-1 56,1-12-128,-6 16 144,-7 4 24,0 2 0,13-22-168,-15 27 168,-3 5-7,-1 0-1,19-32-160,-21 37 152,-1 2 24,-2 1-8,24-40-168,-22 40 160,0 1-32,1 0 0,21-41-128,-20 40 112,1-2-32,3-3 40,16-35-120,-13 33 72,3-3-32,6-3 8,4-27-48,-4 22-16,3-1 8,1-5-16,0-16 24,2 10-40,8 0 16,3-7-56,-13-3 80,14 2-56,5-2-32,2 0-16,-21 0 104,25-4-112,3-11-24,2 0 48,-30 15 88,35-19-120,2-3 24,1-2 32,-38 24 64,41-27-96,2-3 40,-1-3 24,-42 33 32,45-33-40,0 2 16,-1-1-8,0 1-56,0 2-48,-1 2-57,-43 27 193,43-25-224,0 1-64,-2 4-72,-41 20 360,39-19-384,-4 2-24,-5 6 0,-30 11 408,28-11-376,-4 7 80,-3 0 64,-21 4 232,17-1-160,-5 1 88,-8 2 40,-4-2 32,4 10 16,0 0 96,-4 1 88,0-11-200,0 13 288,-4 4 80,-10 2 48,14-19-416,-12 22 376,-2 1-16,-3 2-56,17-25-304,-17 28 248,-2 2-8,-1 2-48,20-32-192,-22 35 192,1 1 1,-1-1 31,22-35-224,-19 34 192,0-2 16,2-2-8,17-30-200,-17 28 136,5-3-48,2-1-40,10-24-48,-4 21 16,2-2-56,1-4 16,1-15 24,0 12-88,12-8-48,0-1-32,-12-3 168,18 3-240,3-3 24,5 0-80,-26 0 296,27-4-265,5-9 17,1-3-16,-33 16 264,37-21-224,4-3 32,1-2-8,-42 26 200,44-27-144,0-1 24,0 0 8,-44 28 112,45-29 0,0 1 24,-1-2-16,-44 30-8,43-29 0,-3 3-136,0 0-64,-40 26 200,37-22-224,0 0 0,-2 2 56,-35 20 168,34-18-112,-2 3 56,-3 3 40,-29 12 16,24-11 16,-6 8-8,0-7 16,-18 10-24,13-2 8,-2 1 40,-7 1 8,-4 0-56,4 3 80,-1 8 32,-3-7 40,0-4-152,0 14 216,0-3 40,-3 3 8,3-14-264,-12 16 264,2 3-24,-2 4-80,12-23-160,-14 23 168,-1 1-48,-2-1 0,17-23-120,-18 26 144,1 1-24,-1-1 24,18-26-144,-18 25 97,3 1-25,1-3-24,14-23-48,-10 23 8,7 0 8,-7-4-8,10-19-8,-2 17-8,1 0-16,1-4-40,0-13 64,3 13-121,9-9-47,1 0-72,-13-4 240,17 3-240,5 0-16,3-3-24,-25 0 280,28-1-320,0-9-48,3-2 16,-31 12 352,32-14-344,3-2-8,2-4 32,-37 20 320,36-20-280,3-1 40,0 0 40,-39 21 200,40-22-128,-1 1 32,0 0 72,-39 21 24,36-22 8,1 3 16,-2 0 0,-35 19-24,36-16-32,-4 1 0,-1 2 0,-31 13 32,29-11-24,-3 6 0,-1-7 48,-25 12-24,24-1 0,-1-1 8,-1 0-8,-22 2 0,20 0 24,-3 0 8,-3 4-8,-14-4-24,12 10 40,-9 0 0,10 2 8,-13-12-48,3 15 40,0 1 16,1 2-40,-4-18-16,4 16 24,0 1-80,-2-1-152,-2-16 208,3 15-408,-3 0-385,2-2-519,-2-13 1312,3 11-1936,-3-1-745,2-6-2704,-2-4 5385</inkml:trace>
+  <inkml:trace contextRef="#ctx0" brushRef="#br0" timeOffset="2">3652 199 19204,'0'0'0,"0"0"0,-38-3 9906,4 1-9738,-6-1-320,40 3 152,-30-2-688,10-1-689,3 2-823,17 1 2200,-10-2-3025,8-2-944,-2 1-1344,4 3 5313,-4-4-8666,4 4 8666</inkml:trace>
+  <inkml:trace contextRef="#ctx0" brushRef="#br0" timeOffset="3">2356 21 25349,'0'0'0,"-26"-2"936,1-2-896,25 4-40,-29-5-608,9 0-816,6 2-945,14 3 2369,-4-1-3417,0 1-975,3 0-1098,1 0 5490,0 0-6537,0 0 6537</inkml:trace>
+</inkml:ink>
+</file>
+
+<file path=word/ink/ink4.xml><?xml version="1.0" encoding="utf-8"?>
+<inkml:ink xmlns:inkml="http://www.w3.org/2003/InkML">
+  <inkml:definitions>
+    <inkml:context xml:id="ctx0">
+      <inkml:inkSource xml:id="inkSrc0">
+        <inkml:traceFormat>
+          <inkml:channel name="X" type="integer" min="-2.14748E9" max="2.14748E9" units="cm"/>
+          <inkml:channel name="Y" type="integer" min="-2.14748E9" max="2.14748E9" units="cm"/>
+          <inkml:channel name="F" type="integer" max="32767" units="dev"/>
+        </inkml:traceFormat>
+        <inkml:channelProperties>
+          <inkml:channelProperty channel="X" name="resolution" value="1000" units="1/cm"/>
+          <inkml:channelProperty channel="Y" name="resolution" value="1000" units="1/cm"/>
+          <inkml:channelProperty channel="F" name="resolution" value="0" units="1/dev"/>
+        </inkml:channelProperties>
+      </inkml:inkSource>
+      <inkml:timestamp xml:id="ts0" timeString="2024-03-09T15:11:34.613"/>
+    </inkml:context>
+    <inkml:brush xml:id="br0">
+      <inkml:brushProperty name="width" value="0.05005" units="cm"/>
+      <inkml:brushProperty name="height" value="0.05005" units="cm"/>
+    </inkml:brush>
+  </inkml:definitions>
+  <inkml:trace contextRef="#ctx0" brushRef="#br0">70 245 5953,'0'0'0,"0"-4"776,-1-1-320,1 5-456,-1-11 320,-1 8-24,1-1 64,1 4-360,0-5 464,0 0 112,0 0 57,0 5-633,0-3 664,0-1-32,-1 0-40,1 4-592,-2-1 584,2-1-40,-1 1-24,1 1-520,0-1 464,-1 1-15,1 0-73,0 0-376,-1 0 320,1 0-64,-2 0-56,2 0-200,0 2 176,-1 1-32,1 1-24,0-4-120,0 10 136,0-8-24,-1 11-8,1-13-104,0 4 80,0 10 0,0-2-16,0-12-64,0 13 56,0 2 0,0 1-16,0-16-40,0 19 0,0 3 8,0 1-8,0-23 0,0 23 24,0 5 8,0-1-8,0-27-24,0 30 32,-1-1-16,-1 3-8,2-32-8,-1 31 24,0-1-16,0 1 32,-1-4-8,2 1-24,-1-1 8,1-27-16,0 25 8,0-1 16,0-1-8,0-23-16,0 24 8,0-3-8,0 2-8,0-23 8,3 21 0,-3-2 0,2-1 8,-2-18-8,0 16 8,3-2 8,-3 0-16,0-14 0,0 11 24,0-1-24,0 1 8,0-11-8,0 3 0,0 7 0,0-10 40,0 0-40,0 0 8,-2 0 40,2 0-48,-1 0 8,0-1-8,0-9 0,1 10 0,-2-10 16,1-5-32,0-4 32,1 19-16,-1-23-48,-1-5 0,1-6 0,1 34 48,-1-39-80,0-2-8,1-6 8,0 47 80,0-47-72,0-3 8,0-1 40,0 51 24,0-51-48,0-1 0,0 3 48,0 49 0,0-48 0,2 5 40,2 4 0,-4 39-40,4-36 72,7 6-48,-9 2 0,-2 28-24,4-25 8,8 2 8,-10 4 0,-2 19-16,4-19 40,9 3-16,-11 1-16,-2 15-8,13-15 32,-10 2-8,9 1 24,-12 12-48,4-6 64,6-6-40,-8 8 40,-2 4-64,12-5 80,-10 0-56,9 1 16,-11 4-40,3-4 64,10 3-48,-10 1 56,-3 0-72,13 0 72,-9 3-40,10 0 16,-14-3-48,3 4 72,13 6-40,-6-6 8,-10-4-40,10 14 72,0-3-88,-6-1 48,-4-10-32,15 12 48,-5-1-56,-6 1 32,-4-12-24,11 12 8,-8 2-32,7-1 40,-10-13-16,2 14 0,8-1-16,-7 1 16,-3-14 0,4 15 16,-1-1 8,1 1-24,-4-15 0,4 16 24,-2 0-24,1 0-24,-3-16 24,0 17 24,0-1-64,0-2 16,0-14 24,0 14 16,0-1-32,-3-1 32,3-12-16,-3 12 8,-1-1-16,0-1 8,4-10 0,-5 3 32,-6 7-16,7-8 40,4-2-56,-11 4 80,0 0-32,1 0 24,10-4-72,-12 2 88,-2-2 8,0 0 32,14 0-128,-15 0 192,-2 0 73,2 0 55,-1 0 64,0 0-40,-1 0-16,17 0-328,-15-1 312,-1 0-56,0-1 0,16 2-256,-13-1 240,0 0-56,2 1-24,11 0-160,-11-2 128,6 2-64,-8 0 16,13 0-80,-4 0 48,-9 0-16,9 0 16,4 0-48,-5 0-8,0 4 8,1-4-56,4 0 56,-3 3-184,0-3-216,2 0-304,1 0 704,-1 2-1008,1-2-201,0 3-159,3-1-136,-3-2 1504,13 3-1721,-3-1-391,0 2-417,-10-4 2529,13 12-2648,-2-9-2257,-11-3 4905</inkml:trace>
 </inkml:ink>
 </file>
 

</xml_diff>